<commit_message>
added svn and git
</commit_message>
<xml_diff>
--- a/ShreeKasi_02_2013.docx
+++ b/ShreeKasi_02_2013.docx
@@ -5496,13 +5496,7 @@
         <w:rPr>
           <w:rFonts w:asciiTheme="minorHAnsi" w:hAnsiTheme="minorHAnsi" w:cs="Arial"/>
         </w:rPr>
-        <w:t>lastic beanstalk, EC2</w:t>
-      </w:r>
-      <w:r>
-        <w:rPr>
-          <w:rFonts w:asciiTheme="minorHAnsi" w:hAnsiTheme="minorHAnsi" w:cs="Arial"/>
-        </w:rPr>
-        <w:t xml:space="preserve"> and S3</w:t>
+        <w:t>lastic beanstalk, EC2 and S3</w:t>
       </w:r>
       <w:r>
         <w:rPr>
@@ -5975,9 +5969,19 @@
           <w:color w:val="auto"/>
           <w:lang w:val="en-US"/>
         </w:rPr>
-        <w:t xml:space="preserve"> , </w:t>
+        <w:t xml:space="preserve"> ,</w:t>
       </w:r>
       <w:bookmarkStart w:id="0" w:name="_GoBack"/>
+      <w:bookmarkEnd w:id="0"/>
+      <w:r>
+        <w:rPr>
+          <w:rFonts w:asciiTheme="minorHAnsi" w:eastAsia="Verdana" w:hAnsiTheme="minorHAnsi" w:cs="Arial"/>
+          <w:b/>
+          <w:color w:val="auto"/>
+          <w:lang w:val="en-US"/>
+        </w:rPr>
+        <w:t xml:space="preserve"> </w:t>
+      </w:r>
       <w:r>
         <w:rPr>
           <w:rFonts w:asciiTheme="minorHAnsi" w:hAnsiTheme="minorHAnsi" w:cs="Arial"/>
@@ -6000,7 +6004,6 @@
         </w:rPr>
         <w:t>lastic beanstalk, EC2 and S3</w:t>
       </w:r>
-      <w:bookmarkEnd w:id="0"/>
       <w:r>
         <w:rPr>
           <w:rFonts w:asciiTheme="minorHAnsi" w:eastAsia="Verdana" w:hAnsiTheme="minorHAnsi" w:cs="Arial"/>
@@ -6254,6 +6257,15 @@
           <w:lang w:val="en-US"/>
         </w:rPr>
         <w:t>IBI data tracker</w:t>
+      </w:r>
+      <w:r>
+        <w:rPr>
+          <w:rFonts w:asciiTheme="minorHAnsi" w:eastAsia="Verdana" w:hAnsiTheme="minorHAnsi" w:cs="Arial"/>
+          <w:b/>
+          <w:color w:val="auto"/>
+          <w:lang w:val="en-US"/>
+        </w:rPr>
+        <w:t>, SVN, GIT repos</w:t>
       </w:r>
       <w:r>
         <w:rPr>

</xml_diff>

<commit_message>
added PHP experiance for the Geoffrey
</commit_message>
<xml_diff>
--- a/ShreeKasi_02_2013.docx
+++ b/ShreeKasi_02_2013.docx
@@ -2082,6 +2082,33 @@
       <w:r>
         <w:rPr>
           <w:rFonts w:asciiTheme="minorHAnsi" w:eastAsia="Verdana" w:hAnsiTheme="minorHAnsi" w:cs="Arial"/>
+          <w:b/>
+          <w:color w:val="auto"/>
+          <w:lang w:val="en-US"/>
+        </w:rPr>
+        <w:t>PHP,</w:t>
+      </w:r>
+      <w:r>
+        <w:rPr>
+          <w:rFonts w:asciiTheme="minorHAnsi" w:eastAsia="Verdana" w:hAnsiTheme="minorHAnsi" w:cs="Arial"/>
+          <w:b/>
+          <w:color w:val="auto"/>
+          <w:lang w:val="en-US"/>
+        </w:rPr>
+        <w:t xml:space="preserve"> CakePHP,</w:t>
+      </w:r>
+      <w:r>
+        <w:rPr>
+          <w:rFonts w:asciiTheme="minorHAnsi" w:eastAsia="Verdana" w:hAnsiTheme="minorHAnsi" w:cs="Arial"/>
+          <w:b/>
+          <w:color w:val="auto"/>
+          <w:lang w:val="en-US"/>
+        </w:rPr>
+        <w:t xml:space="preserve"> </w:t>
+      </w:r>
+      <w:r>
+        <w:rPr>
+          <w:rFonts w:asciiTheme="minorHAnsi" w:eastAsia="Verdana" w:hAnsiTheme="minorHAnsi" w:cs="Arial"/>
           <w:color w:val="auto"/>
           <w:lang w:val="en-US"/>
         </w:rPr>
@@ -3352,6 +3379,7 @@
         <w:jc w:val="both"/>
         <w:rPr>
           <w:rFonts w:asciiTheme="minorHAnsi" w:hAnsiTheme="minorHAnsi" w:cs="Arial"/>
+          <w:b/>
           <w:color w:val="auto"/>
         </w:rPr>
       </w:pPr>
@@ -3452,11 +3480,68 @@
           <w:color w:val="auto"/>
           <w:shd w:val="clear" w:color="auto" w:fill="FFFFFF"/>
         </w:rPr>
-        <w:t xml:space="preserve"> and implementing the applications</w:t>
-      </w:r>
-      <w:r>
-        <w:rPr>
-          <w:rFonts w:asciiTheme="minorHAnsi" w:hAnsiTheme="minorHAnsi" w:cs="Arial"/>
+        <w:t xml:space="preserve"> and implementing </w:t>
+      </w:r>
+      <w:r>
+        <w:rPr>
+          <w:rFonts w:asciiTheme="minorHAnsi" w:hAnsiTheme="minorHAnsi" w:cs="Arial"/>
+          <w:color w:val="auto"/>
+          <w:shd w:val="clear" w:color="auto" w:fill="FFFFFF"/>
+          <w:lang w:val="en-US"/>
+        </w:rPr>
+        <w:t>various</w:t>
+      </w:r>
+      <w:r>
+        <w:rPr>
+          <w:rFonts w:asciiTheme="minorHAnsi" w:hAnsiTheme="minorHAnsi" w:cs="Arial"/>
+          <w:color w:val="auto"/>
+          <w:shd w:val="clear" w:color="auto" w:fill="FFFFFF"/>
+        </w:rPr>
+        <w:t xml:space="preserve"> applications</w:t>
+      </w:r>
+      <w:r>
+        <w:rPr>
+          <w:rFonts w:asciiTheme="minorHAnsi" w:hAnsiTheme="minorHAnsi" w:cs="Arial"/>
+          <w:color w:val="auto"/>
+          <w:shd w:val="clear" w:color="auto" w:fill="FFFFFF"/>
+          <w:lang w:val="en-US"/>
+        </w:rPr>
+        <w:t xml:space="preserve"> developed on </w:t>
+      </w:r>
+      <w:r>
+        <w:rPr>
+          <w:rFonts w:asciiTheme="minorHAnsi" w:hAnsiTheme="minorHAnsi" w:cs="Arial"/>
+          <w:b/>
+          <w:color w:val="auto"/>
+          <w:shd w:val="clear" w:color="auto" w:fill="FFFFFF"/>
+          <w:lang w:val="en-US"/>
+        </w:rPr>
+        <w:t>Java, PHP,</w:t>
+      </w:r>
+      <w:r>
+        <w:rPr>
+          <w:rFonts w:asciiTheme="minorHAnsi" w:hAnsiTheme="minorHAnsi" w:cs="Arial"/>
+          <w:b/>
+          <w:color w:val="auto"/>
+          <w:shd w:val="clear" w:color="auto" w:fill="FFFFFF"/>
+          <w:lang w:val="en-US"/>
+        </w:rPr>
+        <w:t xml:space="preserve"> CakePHP, </w:t>
+      </w:r>
+      <w:r>
+        <w:rPr>
+          <w:rFonts w:asciiTheme="minorHAnsi" w:hAnsiTheme="minorHAnsi" w:cs="Arial"/>
+          <w:b/>
+          <w:color w:val="auto"/>
+          <w:shd w:val="clear" w:color="auto" w:fill="FFFFFF"/>
+          <w:lang w:val="en-US"/>
+        </w:rPr>
+        <w:t xml:space="preserve"> Biztalk, .NET, C, C# platforms</w:t>
+      </w:r>
+      <w:r>
+        <w:rPr>
+          <w:rFonts w:asciiTheme="minorHAnsi" w:hAnsiTheme="minorHAnsi" w:cs="Arial"/>
+          <w:b/>
           <w:color w:val="auto"/>
           <w:shd w:val="clear" w:color="auto" w:fill="FFFFFF"/>
           <w:lang w:val="en-US"/>
@@ -3567,7 +3652,7 @@
           <w:rFonts w:asciiTheme="minorHAnsi" w:hAnsiTheme="minorHAnsi" w:cs="Arial"/>
           <w:color w:val="auto"/>
         </w:rPr>
-        <w:t xml:space="preserve">Introduced new technologies like </w:t>
+        <w:t xml:space="preserve">Introduced technologies like </w:t>
       </w:r>
       <w:r>
         <w:rPr>
@@ -4792,7 +4877,43 @@
           <w:color w:val="auto"/>
           <w:lang w:val="en-US"/>
         </w:rPr>
-        <w:t>JOC Sailings/Exchanges and PIERS</w:t>
+        <w:t xml:space="preserve">JOC </w:t>
+      </w:r>
+      <w:r>
+        <w:rPr>
+          <w:rFonts w:asciiTheme="minorHAnsi" w:eastAsia="Verdana" w:hAnsiTheme="minorHAnsi" w:cs="Arial"/>
+          <w:b/>
+          <w:color w:val="auto"/>
+          <w:lang w:val="en-US"/>
+        </w:rPr>
+        <w:t>Sailings/Exchanges, break</w:t>
+      </w:r>
+      <w:r>
+        <w:rPr>
+          <w:rFonts w:asciiTheme="minorHAnsi" w:eastAsia="Verdana" w:hAnsiTheme="minorHAnsi" w:cs="Arial"/>
+          <w:b/>
+          <w:color w:val="auto"/>
+          <w:lang w:val="en-US"/>
+        </w:rPr>
+        <w:t xml:space="preserve"> </w:t>
+      </w:r>
+      <w:r>
+        <w:rPr>
+          <w:rFonts w:asciiTheme="minorHAnsi" w:eastAsia="Verdana" w:hAnsiTheme="minorHAnsi" w:cs="Arial"/>
+          <w:b/>
+          <w:color w:val="auto"/>
+          <w:lang w:val="en-US"/>
+        </w:rPr>
+        <w:t xml:space="preserve">bulb, </w:t>
+      </w:r>
+      <w:r>
+        <w:rPr>
+          <w:rFonts w:asciiTheme="minorHAnsi" w:eastAsia="Verdana" w:hAnsiTheme="minorHAnsi" w:cs="Arial"/>
+          <w:b/>
+          <w:color w:val="auto"/>
+          <w:lang w:val="en-US"/>
+        </w:rPr>
+        <w:t>and PIERS</w:t>
       </w:r>
       <w:r>
         <w:rPr>
@@ -4883,6 +5004,7 @@
           <w:color w:val="auto"/>
         </w:rPr>
       </w:pPr>
+      <w:bookmarkStart w:id="0" w:name="_GoBack"/>
       <w:r>
         <w:rPr>
           <w:rFonts w:asciiTheme="minorHAnsi" w:hAnsiTheme="minorHAnsi" w:cs="Arial"/>
@@ -4897,6 +5019,7 @@
         </w:rPr>
         <w:t>nd system/network operations.</w:t>
       </w:r>
+      <w:bookmarkEnd w:id="0"/>
     </w:p>
     <w:p>
       <w:pPr>
@@ -4918,6 +5041,68 @@
           <w:shd w:val="clear" w:color="auto" w:fill="FFFFFF"/>
           <w:lang w:val="en-US"/>
         </w:rPr>
+        <w:t xml:space="preserve">Guided the development teams to </w:t>
+      </w:r>
+      <w:r>
+        <w:rPr>
+          <w:rFonts w:asciiTheme="minorHAnsi" w:hAnsiTheme="minorHAnsi" w:cs="Arial"/>
+          <w:b/>
+          <w:color w:val="auto"/>
+          <w:shd w:val="clear" w:color="auto" w:fill="FFFFFF"/>
+          <w:lang w:val="en-US"/>
+        </w:rPr>
+        <w:t xml:space="preserve">redesigned Journal of commerce site </w:t>
+      </w:r>
+      <w:r>
+        <w:rPr>
+          <w:rFonts w:asciiTheme="minorHAnsi" w:hAnsiTheme="minorHAnsi" w:cs="Arial"/>
+          <w:b/>
+          <w:color w:val="auto"/>
+          <w:shd w:val="clear" w:color="auto" w:fill="FFFFFF"/>
+          <w:lang w:val="en-US"/>
+        </w:rPr>
+        <w:t xml:space="preserve">integrating Restful web services and </w:t>
+      </w:r>
+      <w:r>
+        <w:rPr>
+          <w:rFonts w:asciiTheme="minorHAnsi" w:hAnsiTheme="minorHAnsi" w:cs="Arial"/>
+          <w:b/>
+          <w:color w:val="auto"/>
+          <w:shd w:val="clear" w:color="auto" w:fill="FFFFFF"/>
+          <w:lang w:val="en-US"/>
+        </w:rPr>
+        <w:t xml:space="preserve">PHP, mysql </w:t>
+      </w:r>
+      <w:r>
+        <w:rPr>
+          <w:rFonts w:asciiTheme="minorHAnsi" w:hAnsiTheme="minorHAnsi" w:cs="Arial"/>
+          <w:color w:val="auto"/>
+          <w:shd w:val="clear" w:color="auto" w:fill="FFFFFF"/>
+          <w:lang w:val="en-US"/>
+        </w:rPr>
+        <w:t xml:space="preserve">in three iterations working extensively with editorial teams, development and QA and re-launched.  </w:t>
+      </w:r>
+    </w:p>
+    <w:p>
+      <w:pPr>
+        <w:pStyle w:val="Li"/>
+        <w:numPr>
+          <w:ilvl w:val="0"/>
+          <w:numId w:val="12"/>
+        </w:numPr>
+        <w:jc w:val="both"/>
+        <w:rPr>
+          <w:rFonts w:asciiTheme="minorHAnsi" w:hAnsiTheme="minorHAnsi" w:cs="Arial"/>
+          <w:color w:val="auto"/>
+        </w:rPr>
+      </w:pPr>
+      <w:r>
+        <w:rPr>
+          <w:rFonts w:asciiTheme="minorHAnsi" w:hAnsiTheme="minorHAnsi" w:cs="Arial"/>
+          <w:color w:val="auto"/>
+          <w:shd w:val="clear" w:color="auto" w:fill="FFFFFF"/>
+          <w:lang w:val="en-US"/>
+        </w:rPr>
         <w:t xml:space="preserve">Identifying the right mix of talent to build teams for the </w:t>
       </w:r>
       <w:r>
@@ -4995,7 +5180,6 @@
         </w:rPr>
         <w:t xml:space="preserve">various applications architecture to create </w:t>
       </w:r>
-      <w:bookmarkStart w:id="0" w:name="_GoBack"/>
       <w:r>
         <w:rPr>
           <w:rFonts w:asciiTheme="minorHAnsi" w:eastAsia="Verdana" w:hAnsiTheme="minorHAnsi" w:cs="Arial"/>
@@ -5005,7 +5189,6 @@
         </w:rPr>
         <w:t>master data management process</w:t>
       </w:r>
-      <w:bookmarkEnd w:id="0"/>
       <w:r>
         <w:rPr>
           <w:rFonts w:asciiTheme="minorHAnsi" w:eastAsia="Verdana" w:hAnsiTheme="minorHAnsi" w:cs="Arial"/>
@@ -5020,7 +5203,40 @@
           <w:color w:val="auto"/>
           <w:lang w:val="en-US"/>
         </w:rPr>
-        <w:t xml:space="preserve">enhanced interaction between the various systems in the organization. </w:t>
+        <w:t>enhanced interaction between the various systems in the organization</w:t>
+      </w:r>
+      <w:r>
+        <w:rPr>
+          <w:rFonts w:asciiTheme="minorHAnsi" w:eastAsia="Verdana" w:hAnsiTheme="minorHAnsi" w:cs="Arial"/>
+          <w:color w:val="auto"/>
+          <w:lang w:val="en-US"/>
+        </w:rPr>
+        <w:t xml:space="preserve"> </w:t>
+      </w:r>
+      <w:r>
+        <w:rPr>
+          <w:rFonts w:asciiTheme="minorHAnsi" w:eastAsia="Verdana" w:hAnsiTheme="minorHAnsi" w:cs="Arial"/>
+          <w:b/>
+          <w:color w:val="auto"/>
+          <w:lang w:val="en-US"/>
+        </w:rPr>
+        <w:t>integrating with Salesforce platform</w:t>
+      </w:r>
+      <w:r>
+        <w:rPr>
+          <w:rFonts w:asciiTheme="minorHAnsi" w:eastAsia="Verdana" w:hAnsiTheme="minorHAnsi" w:cs="Arial"/>
+          <w:color w:val="auto"/>
+          <w:lang w:val="en-US"/>
+        </w:rPr>
+        <w:t>.</w:t>
+      </w:r>
+      <w:r>
+        <w:rPr>
+          <w:rFonts w:asciiTheme="minorHAnsi" w:eastAsia="Verdana" w:hAnsiTheme="minorHAnsi" w:cs="Arial"/>
+          <w:color w:val="auto"/>
+          <w:lang w:val="en-US"/>
+        </w:rPr>
+        <w:t xml:space="preserve"> </w:t>
       </w:r>
     </w:p>
     <w:p>
@@ -5474,6 +5690,7 @@
           <w:color w:val="auto"/>
           <w:lang w:val="en-US"/>
         </w:rPr>
+        <w:lastRenderedPageBreak/>
         <w:t>Initiated, the</w:t>
       </w:r>
       <w:r>
@@ -5630,7 +5847,6 @@
           <w:color w:val="auto"/>
           <w:lang w:val="en-US"/>
         </w:rPr>
-        <w:lastRenderedPageBreak/>
         <w:t>Timely escalating critical issues and the risk involved</w:t>
       </w:r>
       <w:r>
@@ -5881,7 +6097,43 @@
           <w:color w:val="auto"/>
           <w:lang w:val="en-US"/>
         </w:rPr>
-        <w:t>IBI tool set, J</w:t>
+        <w:t xml:space="preserve">IBI tool set, </w:t>
+      </w:r>
+      <w:r>
+        <w:rPr>
+          <w:rFonts w:asciiTheme="minorHAnsi" w:eastAsia="Verdana" w:hAnsiTheme="minorHAnsi" w:cs="Arial"/>
+          <w:b/>
+          <w:color w:val="auto"/>
+          <w:lang w:val="en-US"/>
+        </w:rPr>
+        <w:t>PHP,</w:t>
+      </w:r>
+      <w:r>
+        <w:rPr>
+          <w:rFonts w:asciiTheme="minorHAnsi" w:eastAsia="Verdana" w:hAnsiTheme="minorHAnsi" w:cs="Arial"/>
+          <w:b/>
+          <w:color w:val="auto"/>
+          <w:lang w:val="en-US"/>
+        </w:rPr>
+        <w:t xml:space="preserve"> CakePHP,</w:t>
+      </w:r>
+      <w:r>
+        <w:rPr>
+          <w:rFonts w:asciiTheme="minorHAnsi" w:eastAsia="Verdana" w:hAnsiTheme="minorHAnsi" w:cs="Arial"/>
+          <w:b/>
+          <w:color w:val="auto"/>
+          <w:lang w:val="en-US"/>
+        </w:rPr>
+        <w:t xml:space="preserve"> .NET, C, C#, </w:t>
+      </w:r>
+      <w:r>
+        <w:rPr>
+          <w:rFonts w:asciiTheme="minorHAnsi" w:eastAsia="Verdana" w:hAnsiTheme="minorHAnsi" w:cs="Arial"/>
+          <w:b/>
+          <w:color w:val="auto"/>
+          <w:lang w:val="en-US"/>
+        </w:rPr>
+        <w:t>J</w:t>
       </w:r>
       <w:r>
         <w:rPr>
@@ -7287,6 +7539,7 @@
           <w:rFonts w:asciiTheme="minorHAnsi" w:eastAsia="Verdana" w:hAnsiTheme="minorHAnsi" w:cs="Arial"/>
           <w:color w:val="auto"/>
         </w:rPr>
+        <w:lastRenderedPageBreak/>
         <w:t xml:space="preserve">Constantly </w:t>
       </w:r>
       <w:r>
@@ -9060,6 +9313,7 @@
           <w:b/>
           <w:color w:val="auto"/>
         </w:rPr>
+        <w:lastRenderedPageBreak/>
         <w:t>Prototyping, Design, Development, Implementation, Performance Tuning and Technical support</w:t>
       </w:r>
       <w:r>
@@ -9155,7 +9409,6 @@
           <w:rFonts w:asciiTheme="minorHAnsi" w:eastAsia="Verdana" w:hAnsiTheme="minorHAnsi" w:cs="Arial"/>
           <w:color w:val="auto"/>
         </w:rPr>
-        <w:lastRenderedPageBreak/>
         <w:t>Lead</w:t>
       </w:r>
       <w:r>
@@ -10043,6 +10296,7 @@
           <w:color w:val="auto"/>
           <w:lang w:val="en-US"/>
         </w:rPr>
+        <w:lastRenderedPageBreak/>
         <w:t xml:space="preserve">Introduced new framework called Stripes to rapidly speed the admin which required basic </w:t>
       </w:r>
       <w:r>
@@ -10121,7 +10375,6 @@
           <w:color w:val="auto"/>
           <w:lang w:val="en-US"/>
         </w:rPr>
-        <w:lastRenderedPageBreak/>
         <w:t xml:space="preserve">Initiated to upgrade the applications from </w:t>
       </w:r>
       <w:r>
@@ -11937,6 +12190,7 @@
           <w:rFonts w:asciiTheme="minorHAnsi" w:eastAsia="Verdana" w:hAnsiTheme="minorHAnsi" w:cs="Arial"/>
           <w:color w:val="auto"/>
         </w:rPr>
+        <w:lastRenderedPageBreak/>
         <w:t>Oracle</w:t>
       </w:r>
       <w:r>

</xml_diff>

<commit_message>
added data mining  experiance
</commit_message>
<xml_diff>
--- a/ShreeKasi_02_2013.docx
+++ b/ShreeKasi_02_2013.docx
@@ -1250,8 +1250,6 @@
         </w:rPr>
         <w:t xml:space="preserve">. </w:t>
       </w:r>
-      <w:bookmarkStart w:id="0" w:name="_GoBack"/>
-      <w:bookmarkEnd w:id="0"/>
     </w:p>
     <w:p>
       <w:pPr>
@@ -4160,14 +4158,7 @@
           <w:rFonts w:asciiTheme="minorHAnsi" w:hAnsiTheme="minorHAnsi" w:cs="Arial"/>
           <w:shd w:val="clear" w:color="auto" w:fill="FFFFFF"/>
         </w:rPr>
-        <w:t xml:space="preserve">, </w:t>
-      </w:r>
-      <w:r>
-        <w:rPr>
-          <w:rFonts w:asciiTheme="minorHAnsi" w:hAnsiTheme="minorHAnsi" w:cs="Arial"/>
-          <w:shd w:val="clear" w:color="auto" w:fill="FFFFFF"/>
-        </w:rPr>
-        <w:t>to ensure repeatable, high-quality, cost-effective deployments of solutions</w:t>
+        <w:t>, to ensure repeatable, high-quality, cost-effective deployments of solutions</w:t>
       </w:r>
       <w:r>
         <w:rPr>
@@ -5317,7 +5308,25 @@
           <w:color w:val="auto"/>
           <w:lang w:val="en-US"/>
         </w:rPr>
-        <w:t>master data management process</w:t>
+        <w:t>master data management</w:t>
+      </w:r>
+      <w:r>
+        <w:rPr>
+          <w:rFonts w:asciiTheme="minorHAnsi" w:eastAsia="Verdana" w:hAnsiTheme="minorHAnsi" w:cs="Arial"/>
+          <w:b/>
+          <w:color w:val="auto"/>
+          <w:lang w:val="en-US"/>
+        </w:rPr>
+        <w:t xml:space="preserve">, Data profiling data mining </w:t>
+      </w:r>
+      <w:r>
+        <w:rPr>
+          <w:rFonts w:asciiTheme="minorHAnsi" w:eastAsia="Verdana" w:hAnsiTheme="minorHAnsi" w:cs="Arial"/>
+          <w:b/>
+          <w:color w:val="auto"/>
+          <w:lang w:val="en-US"/>
+        </w:rPr>
+        <w:t>process</w:t>
       </w:r>
       <w:r>
         <w:rPr>
@@ -5352,6 +5361,8 @@
         </w:rPr>
         <w:t>integrating with Salesforce platform</w:t>
       </w:r>
+      <w:bookmarkStart w:id="0" w:name="_GoBack"/>
+      <w:bookmarkEnd w:id="0"/>
       <w:r>
         <w:rPr>
           <w:rFonts w:asciiTheme="minorHAnsi" w:eastAsia="Verdana" w:hAnsiTheme="minorHAnsi" w:cs="Arial"/>

</xml_diff>